<commit_message>
code for figure 1-3
</commit_message>
<xml_diff>
--- a/Implementation and Empirical Analysis of SoftmaxLoss.docx
+++ b/Implementation and Empirical Analysis of SoftmaxLoss.docx
@@ -1865,7 +1865,7 @@
           <w:position w:val="-42"/>
         </w:rPr>
         <w:drawing>
-          <wp:inline distT="0" distB="0" distL="0" distR="0" wp14:anchorId="04D26F27" wp14:editId="1196DBD5">
+          <wp:inline distT="0" distB="0" distL="0" distR="0" wp14:anchorId="04D26F27" wp14:editId="5FBA893D">
             <wp:extent cx="5450078" cy="502412"/>
             <wp:effectExtent l="0" t="0" r="0" b="0"/>
             <wp:docPr id="10787694" name="Picture 10787694" descr="{&quot;mathml&quot;:&quot;&lt;math style=\&quot;font-family:stix;font-size:16px;\&quot; xmlns=\&quot;http://www.w3.org/1998/Math/MathML\&quot;&gt;&lt;msub&gt;&lt;mi&gt;L&lt;/mi&gt;&lt;mrow&gt;&lt;mi&gt;S&lt;/mi&gt;&lt;mi&gt;L&lt;/mi&gt;&lt;mo&gt;@&lt;/mo&gt;&lt;mi&gt;K&lt;/mi&gt;&lt;/mrow&gt;&lt;/msub&gt;&lt;mo&gt;(&lt;/mo&gt;&lt;mi&gt;u&lt;/mi&gt;&lt;mo&gt;)&lt;/mo&gt;&lt;mo&gt;=&lt;/mo&gt;&lt;munder&gt;&lt;mo&gt;&amp;#x2211;&lt;/mo&gt;&lt;mrow&gt;&lt;mi&gt;i&lt;/mi&gt;&lt;mo&gt;&amp;#x2208;&lt;/mo&gt;&lt;msub&gt;&lt;mi&gt;P&lt;/mi&gt;&lt;mi&gt;u&lt;/mi&gt;&lt;/msub&gt;&lt;/mrow&gt;&lt;/munder&gt;&lt;msub&gt;&lt;mi&gt;&amp;#x3C3;&lt;/mi&gt;&lt;mi&gt;w&lt;/mi&gt;&lt;/msub&gt;&lt;mo&gt;(&lt;/mo&gt;&lt;msub&gt;&lt;mi&gt;s&lt;/mi&gt;&lt;mrow&gt;&lt;mi&gt;u&lt;/mi&gt;&lt;mi&gt;i&lt;/mi&gt;&lt;/mrow&gt;&lt;/msub&gt;&lt;mo&gt;-&lt;/mo&gt;&lt;msubsup&gt;&lt;mi&gt;&amp;#x3B2;&lt;/mi&gt;&lt;mi&gt;u&lt;/mi&gt;&lt;mi&gt;K&lt;/mi&gt;&lt;/msubsup&gt;&lt;mo&gt;)&lt;/mo&gt;&lt;mi&gt;log&lt;/mi&gt;&lt;mspace width=\&quot;-0.2em\&quot;/&gt;&lt;munder&gt;&lt;mo&gt;&amp;#x2211;&lt;/mo&gt;&lt;mi&gt;j&lt;/mi&gt;&lt;/munder&gt;&lt;mi&gt;exp&lt;/mi&gt;&lt;mspace width=\&quot;-0.2em\&quot;/&gt;&lt;mo&gt;\\&lt;/mo&gt;&lt;mi&gt;big&lt;/mi&gt;&lt;mo&gt;(&lt;/mo&gt;&lt;mo&gt;(&lt;/mo&gt;&lt;msub&gt;&lt;mi&gt;s&lt;/mi&gt;&lt;mrow&gt;&lt;mi&gt;u&lt;/mi&gt;&lt;mi&gt;j&lt;/mi&gt;&lt;/mrow&gt;&lt;/msub&gt;&lt;mo&gt;-&lt;/mo&gt;&lt;msub&gt;&lt;mi&gt;s&lt;/mi&gt;&lt;mrow&gt;&lt;mi&gt;u&lt;/mi&gt;&lt;mi&gt;i&lt;/mi&gt;&lt;/mrow&gt;&lt;/msub&gt;&lt;mo&gt;)&lt;/mo&gt;&lt;mo&gt;/&lt;/mo&gt;&lt;msub&gt;&lt;mi&gt;&amp;#x3C4;&lt;/mi&gt;&lt;mi&gt;d&lt;/mi&gt;&lt;/msub&gt;&lt;mo&gt;\\&lt;/mo&gt;&lt;mi&gt;big&lt;/mi&gt;&lt;mo&gt;)&lt;/mo&gt;&lt;/math&gt;&quot;,&quot;origin&quot;:&quot;MathType Legacy&quot;,&quot;version&quot;:&quot;v3.19.0&quot;}" title="L subscript S L @ K end subscript left parenthesis u right parenthesis equals sum for i element of P subscript u of sigma subscript w left parenthesis s subscript u i end subscript minus beta subscript u superscript K right parenthesis log blank sum for j of exp blank backslash big left parenthesis left parenthesis s subscript u j end subscript minus s subscript u i end subscript right parenthesis divided by tau subscript d backslash big right parenthesis"/>
@@ -4395,29 +4395,45 @@
           <w14:ligatures w14:val="none"/>
         </w:rPr>
         <w:lastRenderedPageBreak/>
-        <w:t xml:space="preserve">softmax, and SL@K respectively. Consistently, SL@K matched or exceeded the gains of the other baselines in one step. Figure 1 presents the experimental results across baselines – the consistent gains provides a micro-level confirmation that prioritizing samples near the top-k threshold benefits the exact metrics that matter at evaluation time. </w:t>
+        <w:t>softmax, and SL@K respectively. Consistently, SL@K matched or exceeded the gains of the other baselines in one step. Figure 1 presents the experimental results across baselines</w:t>
+      </w:r>
+      <w:r>
+        <w:rPr>
+          <w:rFonts w:ascii="Times New Roman" w:eastAsia="Times New Roman" w:hAnsi="Times New Roman" w:cs="Times New Roman"/>
+          <w:kern w:val="0"/>
+          <w14:ligatures w14:val="none"/>
+        </w:rPr>
+        <w:t xml:space="preserve"> on the validation set</w:t>
+      </w:r>
+      <w:r>
+        <w:rPr>
+          <w:rFonts w:ascii="Times New Roman" w:eastAsia="Times New Roman" w:hAnsi="Times New Roman" w:cs="Times New Roman"/>
+          <w:kern w:val="0"/>
+          <w14:ligatures w14:val="none"/>
+        </w:rPr>
+        <w:t xml:space="preserve"> – the consistent gains provides a micro-level confirmation that prioritizing samples near the top-k threshold benefits the exact metrics that matter at evaluation time. </w:t>
       </w:r>
     </w:p>
     <w:tbl>
       <w:tblPr>
         <w:tblStyle w:val="TableGrid"/>
-        <w:tblW w:w="9400" w:type="dxa"/>
+        <w:tblW w:w="9335" w:type="dxa"/>
         <w:tblLook w:val="04A0" w:firstRow="1" w:lastRow="0" w:firstColumn="1" w:lastColumn="0" w:noHBand="0" w:noVBand="1"/>
       </w:tblPr>
       <w:tblGrid>
-        <w:gridCol w:w="1880"/>
-        <w:gridCol w:w="1880"/>
-        <w:gridCol w:w="1880"/>
-        <w:gridCol w:w="1880"/>
-        <w:gridCol w:w="1880"/>
+        <w:gridCol w:w="1867"/>
+        <w:gridCol w:w="1867"/>
+        <w:gridCol w:w="1867"/>
+        <w:gridCol w:w="1867"/>
+        <w:gridCol w:w="1867"/>
       </w:tblGrid>
       <w:tr>
         <w:trPr>
-          <w:trHeight w:val="283"/>
+          <w:trHeight w:val="366"/>
         </w:trPr>
         <w:tc>
           <w:tcPr>
-            <w:tcW w:w="1880" w:type="dxa"/>
+            <w:tcW w:w="1867" w:type="dxa"/>
           </w:tcPr>
           <w:p>
             <w:pPr>
@@ -4434,7 +4450,7 @@
         </w:tc>
         <w:tc>
           <w:tcPr>
-            <w:tcW w:w="1880" w:type="dxa"/>
+            <w:tcW w:w="1867" w:type="dxa"/>
           </w:tcPr>
           <w:p>
             <w:pPr>
@@ -4459,7 +4475,7 @@
         </w:tc>
         <w:tc>
           <w:tcPr>
-            <w:tcW w:w="1880" w:type="dxa"/>
+            <w:tcW w:w="1867" w:type="dxa"/>
           </w:tcPr>
           <w:p>
             <w:pPr>
@@ -4484,7 +4500,7 @@
         </w:tc>
         <w:tc>
           <w:tcPr>
-            <w:tcW w:w="1880" w:type="dxa"/>
+            <w:tcW w:w="1867" w:type="dxa"/>
           </w:tcPr>
           <w:p>
             <w:pPr>
@@ -4509,7 +4525,7 @@
         </w:tc>
         <w:tc>
           <w:tcPr>
-            <w:tcW w:w="1880" w:type="dxa"/>
+            <w:tcW w:w="1867" w:type="dxa"/>
           </w:tcPr>
           <w:p>
             <w:pPr>
@@ -4535,11 +4551,11 @@
       </w:tr>
       <w:tr>
         <w:trPr>
-          <w:trHeight w:val="283"/>
+          <w:trHeight w:val="366"/>
         </w:trPr>
         <w:tc>
           <w:tcPr>
-            <w:tcW w:w="1880" w:type="dxa"/>
+            <w:tcW w:w="1867" w:type="dxa"/>
           </w:tcPr>
           <w:p>
             <w:pPr>
@@ -4558,13 +4574,13 @@
                 <w:kern w:val="0"/>
                 <w14:ligatures w14:val="none"/>
               </w:rPr>
-              <w:t>Recall@10</w:t>
+              <w:t>Recall@20</w:t>
             </w:r>
           </w:p>
         </w:tc>
         <w:tc>
           <w:tcPr>
-            <w:tcW w:w="1880" w:type="dxa"/>
+            <w:tcW w:w="1867" w:type="dxa"/>
           </w:tcPr>
           <w:p>
             <w:pPr>
@@ -4577,11 +4593,19 @@
                 <w14:ligatures w14:val="none"/>
               </w:rPr>
             </w:pPr>
+            <w:r>
+              <w:rPr>
+                <w:rFonts w:ascii="Times New Roman" w:eastAsia="Times New Roman" w:hAnsi="Times New Roman" w:cs="Times New Roman"/>
+                <w:kern w:val="0"/>
+                <w14:ligatures w14:val="none"/>
+              </w:rPr>
+              <w:t>-4.450110</w:t>
+            </w:r>
           </w:p>
         </w:tc>
         <w:tc>
           <w:tcPr>
-            <w:tcW w:w="1880" w:type="dxa"/>
+            <w:tcW w:w="1867" w:type="dxa"/>
           </w:tcPr>
           <w:p>
             <w:pPr>
@@ -4594,11 +4618,19 @@
                 <w14:ligatures w14:val="none"/>
               </w:rPr>
             </w:pPr>
+            <w:r>
+              <w:rPr>
+                <w:rFonts w:ascii="Times New Roman" w:eastAsia="Times New Roman" w:hAnsi="Times New Roman" w:cs="Times New Roman"/>
+                <w:kern w:val="0"/>
+                <w14:ligatures w14:val="none"/>
+              </w:rPr>
+              <w:t>-4.014792</w:t>
+            </w:r>
           </w:p>
         </w:tc>
         <w:tc>
           <w:tcPr>
-            <w:tcW w:w="1880" w:type="dxa"/>
+            <w:tcW w:w="1867" w:type="dxa"/>
           </w:tcPr>
           <w:p>
             <w:pPr>
@@ -4611,11 +4643,19 @@
                 <w14:ligatures w14:val="none"/>
               </w:rPr>
             </w:pPr>
+            <w:r>
+              <w:rPr>
+                <w:rFonts w:ascii="Times New Roman" w:eastAsia="Times New Roman" w:hAnsi="Times New Roman" w:cs="Times New Roman"/>
+                <w:kern w:val="0"/>
+                <w14:ligatures w14:val="none"/>
+              </w:rPr>
+              <w:t>-3.903566</w:t>
+            </w:r>
           </w:p>
         </w:tc>
         <w:tc>
           <w:tcPr>
-            <w:tcW w:w="1880" w:type="dxa"/>
+            <w:tcW w:w="1867" w:type="dxa"/>
           </w:tcPr>
           <w:p>
             <w:pPr>
@@ -4628,16 +4668,24 @@
                 <w14:ligatures w14:val="none"/>
               </w:rPr>
             </w:pPr>
+            <w:r>
+              <w:rPr>
+                <w:rFonts w:ascii="Times New Roman" w:eastAsia="Times New Roman" w:hAnsi="Times New Roman" w:cs="Times New Roman"/>
+                <w:kern w:val="0"/>
+                <w14:ligatures w14:val="none"/>
+              </w:rPr>
+              <w:t>-3.803483</w:t>
+            </w:r>
           </w:p>
         </w:tc>
       </w:tr>
       <w:tr>
         <w:trPr>
-          <w:trHeight w:val="270"/>
+          <w:trHeight w:val="351"/>
         </w:trPr>
         <w:tc>
           <w:tcPr>
-            <w:tcW w:w="1880" w:type="dxa"/>
+            <w:tcW w:w="1867" w:type="dxa"/>
           </w:tcPr>
           <w:p>
             <w:pPr>
@@ -4656,13 +4704,13 @@
                 <w:kern w:val="0"/>
                 <w14:ligatures w14:val="none"/>
               </w:rPr>
-              <w:t>NDCG@10</w:t>
+              <w:t>NDCG@20</w:t>
             </w:r>
           </w:p>
         </w:tc>
         <w:tc>
           <w:tcPr>
-            <w:tcW w:w="1880" w:type="dxa"/>
+            <w:tcW w:w="1867" w:type="dxa"/>
           </w:tcPr>
           <w:p>
             <w:pPr>
@@ -4675,11 +4723,19 @@
                 <w14:ligatures w14:val="none"/>
               </w:rPr>
             </w:pPr>
+            <w:r>
+              <w:rPr>
+                <w:rFonts w:ascii="Times New Roman" w:eastAsia="Times New Roman" w:hAnsi="Times New Roman" w:cs="Times New Roman"/>
+                <w:kern w:val="0"/>
+                <w14:ligatures w14:val="none"/>
+              </w:rPr>
+              <w:t>-5.222572</w:t>
+            </w:r>
           </w:p>
         </w:tc>
         <w:tc>
           <w:tcPr>
-            <w:tcW w:w="1880" w:type="dxa"/>
+            <w:tcW w:w="1867" w:type="dxa"/>
           </w:tcPr>
           <w:p>
             <w:pPr>
@@ -4692,11 +4748,19 @@
                 <w14:ligatures w14:val="none"/>
               </w:rPr>
             </w:pPr>
+            <w:r>
+              <w:rPr>
+                <w:rFonts w:ascii="Times New Roman" w:eastAsia="Times New Roman" w:hAnsi="Times New Roman" w:cs="Times New Roman"/>
+                <w:kern w:val="0"/>
+                <w14:ligatures w14:val="none"/>
+              </w:rPr>
+              <w:t>-5.049557</w:t>
+            </w:r>
           </w:p>
         </w:tc>
         <w:tc>
           <w:tcPr>
-            <w:tcW w:w="1880" w:type="dxa"/>
+            <w:tcW w:w="1867" w:type="dxa"/>
           </w:tcPr>
           <w:p>
             <w:pPr>
@@ -4709,11 +4773,19 @@
                 <w14:ligatures w14:val="none"/>
               </w:rPr>
             </w:pPr>
+            <w:r>
+              <w:rPr>
+                <w:rFonts w:ascii="Times New Roman" w:eastAsia="Times New Roman" w:hAnsi="Times New Roman" w:cs="Times New Roman"/>
+                <w:kern w:val="0"/>
+                <w14:ligatures w14:val="none"/>
+              </w:rPr>
+              <w:t>-4.964831</w:t>
+            </w:r>
           </w:p>
         </w:tc>
         <w:tc>
           <w:tcPr>
-            <w:tcW w:w="1880" w:type="dxa"/>
+            <w:tcW w:w="1867" w:type="dxa"/>
           </w:tcPr>
           <w:p>
             <w:pPr>
@@ -4726,6 +4798,14 @@
                 <w14:ligatures w14:val="none"/>
               </w:rPr>
             </w:pPr>
+            <w:r>
+              <w:rPr>
+                <w:rFonts w:ascii="Times New Roman" w:eastAsia="Times New Roman" w:hAnsi="Times New Roman" w:cs="Times New Roman"/>
+                <w:kern w:val="0"/>
+                <w14:ligatures w14:val="none"/>
+              </w:rPr>
+              <w:t>-4.860679</w:t>
+            </w:r>
           </w:p>
         </w:tc>
       </w:tr>
@@ -4747,7 +4827,55 @@
           <w:kern w:val="0"/>
           <w14:ligatures w14:val="none"/>
         </w:rPr>
-        <w:t>Figure 1: Experimental results of Recall@K and NDCG@10 after one update in identical initialization settings.</w:t>
+        <w:t xml:space="preserve">Figure 1: Experimental results of </w:t>
+      </w:r>
+      <w:r>
+        <w:rPr>
+          <w:rFonts w:ascii="Times New Roman" w:eastAsia="Times New Roman" w:hAnsi="Times New Roman" w:cs="Times New Roman"/>
+          <w:kern w:val="0"/>
+          <w14:ligatures w14:val="none"/>
+        </w:rPr>
+        <w:t xml:space="preserve">(log) </w:t>
+      </w:r>
+      <w:r>
+        <w:rPr>
+          <w:rFonts w:ascii="Times New Roman" w:eastAsia="Times New Roman" w:hAnsi="Times New Roman" w:cs="Times New Roman"/>
+          <w:kern w:val="0"/>
+          <w14:ligatures w14:val="none"/>
+        </w:rPr>
+        <w:t>Recall@</w:t>
+      </w:r>
+      <w:r>
+        <w:rPr>
+          <w:rFonts w:ascii="Times New Roman" w:eastAsia="Times New Roman" w:hAnsi="Times New Roman" w:cs="Times New Roman"/>
+          <w:kern w:val="0"/>
+          <w14:ligatures w14:val="none"/>
+        </w:rPr>
+        <w:t>20</w:t>
+      </w:r>
+      <w:r>
+        <w:rPr>
+          <w:rFonts w:ascii="Times New Roman" w:eastAsia="Times New Roman" w:hAnsi="Times New Roman" w:cs="Times New Roman"/>
+          <w:kern w:val="0"/>
+          <w14:ligatures w14:val="none"/>
+        </w:rPr>
+        <w:t xml:space="preserve"> and NDCG@</w:t>
+      </w:r>
+      <w:r>
+        <w:rPr>
+          <w:rFonts w:ascii="Times New Roman" w:eastAsia="Times New Roman" w:hAnsi="Times New Roman" w:cs="Times New Roman"/>
+          <w:kern w:val="0"/>
+          <w14:ligatures w14:val="none"/>
+        </w:rPr>
+        <w:t>2</w:t>
+      </w:r>
+      <w:r>
+        <w:rPr>
+          <w:rFonts w:ascii="Times New Roman" w:eastAsia="Times New Roman" w:hAnsi="Times New Roman" w:cs="Times New Roman"/>
+          <w:kern w:val="0"/>
+          <w14:ligatures w14:val="none"/>
+        </w:rPr>
+        <w:t>0 after one update in identical initialization settings</w:t>
       </w:r>
     </w:p>
     <w:p>
@@ -4818,7 +4946,39 @@
           <w:kern w:val="0"/>
           <w14:ligatures w14:val="none"/>
         </w:rPr>
-        <w:t xml:space="preserve">of 10 epochs. The MovieLens website is downloaded from their official website and processed in accordance to the protocols as described in the paper. The training loop combined uniform negative sampling with the SL@K objective and evaluated with full-item scoring for faithful metric computation. Figure 2 shows the values of Recall@10 and NDCG@10 on the validation set </w:t>
+        <w:t>of 10 epochs. The MovieLens website is downloaded from their official website and processed in accordance to the protocols as described in the paper. The training loop combined uniform negative sampling with the SL@K objective and evaluated with full-item scoring for faithful metric computation. Figure 2 shows the values of Recall@</w:t>
+      </w:r>
+      <w:r>
+        <w:rPr>
+          <w:rFonts w:ascii="Times New Roman" w:eastAsia="Times New Roman" w:hAnsi="Times New Roman" w:cs="Times New Roman"/>
+          <w:kern w:val="0"/>
+          <w14:ligatures w14:val="none"/>
+        </w:rPr>
+        <w:t>2</w:t>
+      </w:r>
+      <w:r>
+        <w:rPr>
+          <w:rFonts w:ascii="Times New Roman" w:eastAsia="Times New Roman" w:hAnsi="Times New Roman" w:cs="Times New Roman"/>
+          <w:kern w:val="0"/>
+          <w14:ligatures w14:val="none"/>
+        </w:rPr>
+        <w:t>0 and NDCG@</w:t>
+      </w:r>
+      <w:r>
+        <w:rPr>
+          <w:rFonts w:ascii="Times New Roman" w:eastAsia="Times New Roman" w:hAnsi="Times New Roman" w:cs="Times New Roman"/>
+          <w:kern w:val="0"/>
+          <w14:ligatures w14:val="none"/>
+        </w:rPr>
+        <w:t>2</w:t>
+      </w:r>
+      <w:r>
+        <w:rPr>
+          <w:rFonts w:ascii="Times New Roman" w:eastAsia="Times New Roman" w:hAnsi="Times New Roman" w:cs="Times New Roman"/>
+          <w:kern w:val="0"/>
+          <w14:ligatures w14:val="none"/>
+        </w:rPr>
+        <w:t xml:space="preserve">0 on the validation set </w:t>
       </w:r>
       <w:r>
         <w:rPr>
@@ -4842,7 +5002,7 @@
           <w:kern w:val="0"/>
           <w14:ligatures w14:val="none"/>
         </w:rPr>
-        <w:t>While the absolute values are quite understandably limited by the small epoch counts and small model capacity, the relative ordering aligns with the theoretical intuition: by reweighting positives according to their proximity to the user-specific top-k boundary and y leveraging a smooth, list-wise objective, SL@K directs gradient signal toward the region that directly governs top-k metrics.</w:t>
+        <w:t>Contrary to the paper’s prediction that SL@K should outperform under matched training/evaluation k, the observed ranking is BPR &gt; SL@K &gt; SL. Given the small model capacity and short training horizon, absolute scores are modest, but the unexpected relative ordering suggests sensitivity to implementation and hyperparameters (e.g., temperature/quantile weighting, negative sample size, and k matching). In particular, these runs used uniform negatives and only 10 epochs; both can disadvantage list-wise objectives that rely on calibrated score distributions. Subsequent ablations should vary SL@K’s tau parameters, ensure train K matches eval K, increase negatives, and extend training to test whether the anticipated SL@K advantage re-emerges.</w:t>
       </w:r>
     </w:p>
     <w:tbl>
@@ -4992,6 +5152,14 @@
                 <w14:ligatures w14:val="none"/>
               </w:rPr>
             </w:pPr>
+            <w:r>
+              <w:rPr>
+                <w:rFonts w:ascii="Times New Roman" w:eastAsia="Times New Roman" w:hAnsi="Times New Roman" w:cs="Times New Roman"/>
+                <w:kern w:val="0"/>
+                <w14:ligatures w14:val="none"/>
+              </w:rPr>
+              <w:t>0.257962</w:t>
+            </w:r>
           </w:p>
         </w:tc>
         <w:tc>
@@ -5009,6 +5177,14 @@
                 <w14:ligatures w14:val="none"/>
               </w:rPr>
             </w:pPr>
+            <w:r>
+              <w:rPr>
+                <w:rFonts w:ascii="Times New Roman" w:eastAsia="Times New Roman" w:hAnsi="Times New Roman" w:cs="Times New Roman"/>
+                <w:kern w:val="0"/>
+                <w14:ligatures w14:val="none"/>
+              </w:rPr>
+              <w:t>0.096603</w:t>
+            </w:r>
           </w:p>
         </w:tc>
         <w:tc>
@@ -5026,6 +5202,14 @@
                 <w14:ligatures w14:val="none"/>
               </w:rPr>
             </w:pPr>
+            <w:r>
+              <w:rPr>
+                <w:rFonts w:ascii="Times New Roman" w:eastAsia="Times New Roman" w:hAnsi="Times New Roman" w:cs="Times New Roman"/>
+                <w:kern w:val="0"/>
+                <w14:ligatures w14:val="none"/>
+              </w:rPr>
+              <w:t>0.139066</w:t>
+            </w:r>
           </w:p>
         </w:tc>
       </w:tr>
@@ -5070,6 +5254,14 @@
                 <w14:ligatures w14:val="none"/>
               </w:rPr>
             </w:pPr>
+            <w:r>
+              <w:rPr>
+                <w:rFonts w:ascii="Times New Roman" w:eastAsia="Times New Roman" w:hAnsi="Times New Roman" w:cs="Times New Roman"/>
+                <w:kern w:val="0"/>
+                <w14:ligatures w14:val="none"/>
+              </w:rPr>
+              <w:t>0.100243</w:t>
+            </w:r>
           </w:p>
         </w:tc>
         <w:tc>
@@ -5087,6 +5279,14 @@
                 <w14:ligatures w14:val="none"/>
               </w:rPr>
             </w:pPr>
+            <w:r>
+              <w:rPr>
+                <w:rFonts w:ascii="Times New Roman" w:eastAsia="Times New Roman" w:hAnsi="Times New Roman" w:cs="Times New Roman"/>
+                <w:kern w:val="0"/>
+                <w14:ligatures w14:val="none"/>
+              </w:rPr>
+              <w:t>0.025932</w:t>
+            </w:r>
           </w:p>
         </w:tc>
         <w:tc>
@@ -5104,6 +5304,14 @@
                 <w14:ligatures w14:val="none"/>
               </w:rPr>
             </w:pPr>
+            <w:r>
+              <w:rPr>
+                <w:rFonts w:ascii="Times New Roman" w:eastAsia="Times New Roman" w:hAnsi="Times New Roman" w:cs="Times New Roman"/>
+                <w:kern w:val="0"/>
+                <w14:ligatures w14:val="none"/>
+              </w:rPr>
+              <w:t>0.040026</w:t>
+            </w:r>
           </w:p>
         </w:tc>
       </w:tr>
@@ -5133,7 +5341,39 @@
           <w:kern w:val="0"/>
           <w14:ligatures w14:val="none"/>
         </w:rPr>
-        <w:t>Validation-set Recall@10 and NDCG@10 on MovieLens 100K (MF, 64D, 10 epochs) comparing loss functions</w:t>
+        <w:t>Validation-set Recall@</w:t>
+      </w:r>
+      <w:r>
+        <w:rPr>
+          <w:rFonts w:ascii="Times New Roman" w:eastAsia="Times New Roman" w:hAnsi="Times New Roman" w:cs="Times New Roman"/>
+          <w:kern w:val="0"/>
+          <w14:ligatures w14:val="none"/>
+        </w:rPr>
+        <w:t>2</w:t>
+      </w:r>
+      <w:r>
+        <w:rPr>
+          <w:rFonts w:ascii="Times New Roman" w:eastAsia="Times New Roman" w:hAnsi="Times New Roman" w:cs="Times New Roman"/>
+          <w:kern w:val="0"/>
+          <w14:ligatures w14:val="none"/>
+        </w:rPr>
+        <w:t>0 and NDCG@</w:t>
+      </w:r>
+      <w:r>
+        <w:rPr>
+          <w:rFonts w:ascii="Times New Roman" w:eastAsia="Times New Roman" w:hAnsi="Times New Roman" w:cs="Times New Roman"/>
+          <w:kern w:val="0"/>
+          <w14:ligatures w14:val="none"/>
+        </w:rPr>
+        <w:t>2</w:t>
+      </w:r>
+      <w:r>
+        <w:rPr>
+          <w:rFonts w:ascii="Times New Roman" w:eastAsia="Times New Roman" w:hAnsi="Times New Roman" w:cs="Times New Roman"/>
+          <w:kern w:val="0"/>
+          <w14:ligatures w14:val="none"/>
+        </w:rPr>
+        <w:t>0 on MovieLens 100K (MF, 64D, 10 epochs) comparing loss functions</w:t>
       </w:r>
     </w:p>
     <w:p>
@@ -5179,15 +5419,15 @@
           <w:kern w:val="0"/>
           <w14:ligatures w14:val="none"/>
         </w:rPr>
-        <w:t>To disentangle which components drive these gains, we conducted ablation and sensitivity studies. Removing the quantile-based weighting term and reducing SL@K toward a standard sooftmax-like objective led to measurable drops in NDCG@K across models, indicating that the proximity weighting is not merely a regularizer but an essential mechanism for top-k calibration. Varying K revealed that improvements are most pronounced in the case where the K in SL@K and the K in NDCG@K or Recall@K</w:t>
-      </w:r>
-      <w:r>
-        <w:rPr>
-          <w:rFonts w:ascii="Times New Roman" w:eastAsia="Times New Roman" w:hAnsi="Times New Roman" w:cs="Times New Roman"/>
-          <w:kern w:val="0"/>
-          <w14:ligatures w14:val="none"/>
-        </w:rPr>
-        <w:t xml:space="preserve"> is the same</w:t>
+        <w:t xml:space="preserve">To disentangle which components drive these gains, we conducted ablation and sensitivity studies. Removing the quantile-based weighting term and reducing SL@K toward a standard sooftmax-like objective led to measurable drops in NDCG@K across models, indicating that the proximity weighting is not merely a regularizer but an essential mechanism for top-k calibration. Varying K revealed that improvements are most pronounced in the case where the K in SL@K </w:t>
+      </w:r>
+      <w:r>
+        <w:rPr>
+          <w:rFonts w:ascii="Times New Roman" w:eastAsia="Times New Roman" w:hAnsi="Times New Roman" w:cs="Times New Roman"/>
+          <w:kern w:val="0"/>
+          <w14:ligatures w14:val="none"/>
+        </w:rPr>
+        <w:t>is small</w:t>
       </w:r>
       <w:r>
         <w:rPr>
@@ -5255,7 +5495,16 @@
           <w:kern w:val="0"/>
           <w14:ligatures w14:val="none"/>
         </w:rPr>
-        <w:t xml:space="preserve"> and found a familiar performance-compute trade off: increasing sample size stabilizes the Monte-Carlo quantile estimate and reduces metric variance across runs with somewhat higher computation per batch. </w:t>
+        <w:t xml:space="preserve"> and found a familiar performance-compute trade off: increasing sample size stabilizes the </w:t>
+      </w:r>
+      <w:r>
+        <w:rPr>
+          <w:rFonts w:ascii="Times New Roman" w:eastAsia="Times New Roman" w:hAnsi="Times New Roman" w:cs="Times New Roman"/>
+          <w:kern w:val="0"/>
+          <w14:ligatures w14:val="none"/>
+        </w:rPr>
+        <w:lastRenderedPageBreak/>
+        <w:t xml:space="preserve">Monte-Carlo quantile estimate and reduces metric variance across runs with somewhat higher computation per batch. </w:t>
       </w:r>
     </w:p>
     <w:p>
@@ -5416,6 +5665,14 @@
                 <w14:ligatures w14:val="none"/>
               </w:rPr>
             </w:pPr>
+            <w:r>
+              <w:rPr>
+                <w:rFonts w:ascii="Times New Roman" w:eastAsia="Times New Roman" w:hAnsi="Times New Roman" w:cs="Times New Roman"/>
+                <w:kern w:val="0"/>
+                <w14:ligatures w14:val="none"/>
+              </w:rPr>
+              <w:t>0.020537</w:t>
+            </w:r>
           </w:p>
         </w:tc>
         <w:tc>
@@ -5432,6 +5689,14 @@
                 <w14:ligatures w14:val="none"/>
               </w:rPr>
             </w:pPr>
+            <w:r>
+              <w:rPr>
+                <w:rFonts w:ascii="Times New Roman" w:eastAsia="Times New Roman" w:hAnsi="Times New Roman" w:cs="Times New Roman"/>
+                <w:kern w:val="0"/>
+                <w14:ligatures w14:val="none"/>
+              </w:rPr>
+              <w:t>0.037709</w:t>
+            </w:r>
           </w:p>
         </w:tc>
         <w:tc>
@@ -5448,6 +5713,14 @@
                 <w14:ligatures w14:val="none"/>
               </w:rPr>
             </w:pPr>
+            <w:r>
+              <w:rPr>
+                <w:rFonts w:ascii="Times New Roman" w:eastAsia="Times New Roman" w:hAnsi="Times New Roman" w:cs="Times New Roman"/>
+                <w:kern w:val="0"/>
+                <w14:ligatures w14:val="none"/>
+              </w:rPr>
+              <w:t>0.057610</w:t>
+            </w:r>
           </w:p>
         </w:tc>
       </w:tr>
@@ -5493,6 +5766,14 @@
                 <w14:ligatures w14:val="none"/>
               </w:rPr>
             </w:pPr>
+            <w:r>
+              <w:rPr>
+                <w:rFonts w:ascii="Times New Roman" w:eastAsia="Times New Roman" w:hAnsi="Times New Roman" w:cs="Times New Roman"/>
+                <w:kern w:val="0"/>
+                <w14:ligatures w14:val="none"/>
+              </w:rPr>
+              <w:t>0.020472</w:t>
+            </w:r>
           </w:p>
         </w:tc>
         <w:tc>
@@ -5509,6 +5790,14 @@
                 <w14:ligatures w14:val="none"/>
               </w:rPr>
             </w:pPr>
+            <w:r>
+              <w:rPr>
+                <w:rFonts w:ascii="Times New Roman" w:eastAsia="Times New Roman" w:hAnsi="Times New Roman" w:cs="Times New Roman"/>
+                <w:kern w:val="0"/>
+                <w14:ligatures w14:val="none"/>
+              </w:rPr>
+              <w:t>0.033940</w:t>
+            </w:r>
           </w:p>
         </w:tc>
         <w:tc>
@@ -5525,6 +5814,14 @@
                 <w14:ligatures w14:val="none"/>
               </w:rPr>
             </w:pPr>
+            <w:r>
+              <w:rPr>
+                <w:rFonts w:ascii="Times New Roman" w:eastAsia="Times New Roman" w:hAnsi="Times New Roman" w:cs="Times New Roman"/>
+                <w:kern w:val="0"/>
+                <w14:ligatures w14:val="none"/>
+              </w:rPr>
+              <w:t>0.057236</w:t>
+            </w:r>
           </w:p>
         </w:tc>
       </w:tr>
@@ -5570,6 +5867,14 @@
                 <w14:ligatures w14:val="none"/>
               </w:rPr>
             </w:pPr>
+            <w:r>
+              <w:rPr>
+                <w:rFonts w:ascii="Times New Roman" w:eastAsia="Times New Roman" w:hAnsi="Times New Roman" w:cs="Times New Roman"/>
+                <w:kern w:val="0"/>
+                <w14:ligatures w14:val="none"/>
+              </w:rPr>
+              <w:t>0.019071</w:t>
+            </w:r>
           </w:p>
         </w:tc>
         <w:tc>
@@ -5586,6 +5891,14 @@
                 <w14:ligatures w14:val="none"/>
               </w:rPr>
             </w:pPr>
+            <w:r>
+              <w:rPr>
+                <w:rFonts w:ascii="Times New Roman" w:eastAsia="Times New Roman" w:hAnsi="Times New Roman" w:cs="Times New Roman"/>
+                <w:kern w:val="0"/>
+                <w14:ligatures w14:val="none"/>
+              </w:rPr>
+              <w:t>0.032724</w:t>
+            </w:r>
           </w:p>
         </w:tc>
         <w:tc>
@@ -5602,6 +5915,14 @@
                 <w14:ligatures w14:val="none"/>
               </w:rPr>
             </w:pPr>
+            <w:r>
+              <w:rPr>
+                <w:rFonts w:ascii="Times New Roman" w:eastAsia="Times New Roman" w:hAnsi="Times New Roman" w:cs="Times New Roman"/>
+                <w:kern w:val="0"/>
+                <w14:ligatures w14:val="none"/>
+              </w:rPr>
+              <w:t>0.056718</w:t>
+            </w:r>
           </w:p>
         </w:tc>
       </w:tr>
@@ -5661,9 +5982,40 @@
           <w:szCs w:val="27"/>
           <w14:ligatures w14:val="none"/>
         </w:rPr>
-        <w:t xml:space="preserve"> </w:t>
-      </w:r>
-      <w:r>
+        <w:t xml:space="preserve"> Efficiency Analysis</w:t>
+      </w:r>
+    </w:p>
+    <w:p>
+      <w:pPr>
+        <w:spacing w:before="100" w:beforeAutospacing="1" w:after="100" w:afterAutospacing="1" w:line="240" w:lineRule="auto"/>
+        <w:jc w:val="both"/>
+        <w:rPr>
+          <w:rFonts w:ascii="Times New Roman" w:eastAsia="Times New Roman" w:hAnsi="Times New Roman" w:cs="Times New Roman"/>
+          <w:kern w:val="0"/>
+          <w14:ligatures w14:val="none"/>
+        </w:rPr>
+      </w:pPr>
+      <w:r>
+        <w:rPr>
+          <w:rFonts w:ascii="Times New Roman" w:eastAsia="Times New Roman" w:hAnsi="Times New Roman" w:cs="Times New Roman"/>
+          <w:kern w:val="0"/>
+          <w14:ligatures w14:val="none"/>
+        </w:rPr>
+        <w:t>We also compared efficiency profiles relative to alternative top-k-aware approaches. Lambdaloss@K, for instance, introduces explicit position weighting but incurs sorting overhead that scales poorly with item count, while methods like SONG@K can suffer from long-tailed gradient on sparse data. In contrast, SL@K maintains a training-time foot</w:t>
+      </w:r>
+      <w:r>
+        <w:rPr>
+          <w:rFonts w:ascii="Times New Roman" w:eastAsia="Times New Roman" w:hAnsi="Times New Roman" w:cs="Times New Roman"/>
+          <w:kern w:val="0"/>
+          <w14:ligatures w14:val="none"/>
+        </w:rPr>
+        <w:t>print comparable to classic softmax by replacing global sorts with Monte-Carlo quantile estimates yet delivering reasonable Recall@K and NDCG@K performances. This puts SL@K in the position of a pragmatic surrogate: simple to implement in modern recommendation systems and targets the exact region of the rankings that evaluation emphasizes.</w:t>
+      </w:r>
+    </w:p>
+    <w:p>
+      <w:pPr>
+        <w:spacing w:before="100" w:beforeAutospacing="1" w:after="100" w:afterAutospacing="1" w:line="240" w:lineRule="auto"/>
+        <w:jc w:val="both"/>
         <w:rPr>
           <w:rFonts w:ascii="Times New Roman" w:eastAsia="Times New Roman" w:hAnsi="Times New Roman" w:cs="Times New Roman"/>
           <w:b/>
@@ -5673,40 +6025,8 @@
           <w:szCs w:val="27"/>
           <w14:ligatures w14:val="none"/>
         </w:rPr>
-        <w:t>Efficiency Analysis</w:t>
-      </w:r>
-    </w:p>
-    <w:p>
-      <w:pPr>
-        <w:spacing w:before="100" w:beforeAutospacing="1" w:after="100" w:afterAutospacing="1" w:line="240" w:lineRule="auto"/>
-        <w:jc w:val="both"/>
-        <w:rPr>
-          <w:rFonts w:ascii="Times New Roman" w:eastAsia="Times New Roman" w:hAnsi="Times New Roman" w:cs="Times New Roman"/>
-          <w:kern w:val="0"/>
-          <w14:ligatures w14:val="none"/>
-        </w:rPr>
-      </w:pPr>
-      <w:r>
-        <w:rPr>
-          <w:rFonts w:ascii="Times New Roman" w:eastAsia="Times New Roman" w:hAnsi="Times New Roman" w:cs="Times New Roman"/>
-          <w:kern w:val="0"/>
-          <w14:ligatures w14:val="none"/>
-        </w:rPr>
-        <w:t>We also compared efficiency profiles relative to alternative top-k-aware approaches. Lambdaloss@K, for instance, introduces explicit position weighting but incurs sorting overhead that scales poorly with item count, while methods like SONG@K can suffer from long-tailed gradient on sparse data. In contrast, SL@K maintains a training-time foot</w:t>
-      </w:r>
-      <w:r>
-        <w:rPr>
-          <w:rFonts w:ascii="Times New Roman" w:eastAsia="Times New Roman" w:hAnsi="Times New Roman" w:cs="Times New Roman"/>
-          <w:kern w:val="0"/>
-          <w14:ligatures w14:val="none"/>
-        </w:rPr>
-        <w:t>print comparable to classic softmax by replacing global sorts with Monte-Carlo quantile estimates yet delivering reasonable Recall@K and NDCG@K performances. This puts SL@K in the position of a pragmatic surrogate: simple to implement in modern recommendation systems and targets the exact region of the rankings that evaluation emphasizes.</w:t>
-      </w:r>
-    </w:p>
-    <w:p>
-      <w:pPr>
-        <w:spacing w:before="100" w:beforeAutospacing="1" w:after="100" w:afterAutospacing="1" w:line="240" w:lineRule="auto"/>
-        <w:jc w:val="both"/>
+      </w:pPr>
+      <w:r>
         <w:rPr>
           <w:rFonts w:ascii="Times New Roman" w:eastAsia="Times New Roman" w:hAnsi="Times New Roman" w:cs="Times New Roman"/>
           <w:b/>
@@ -5716,7 +6036,8 @@
           <w:szCs w:val="27"/>
           <w14:ligatures w14:val="none"/>
         </w:rPr>
-      </w:pPr>
+        <w:t>5.</w:t>
+      </w:r>
       <w:r>
         <w:rPr>
           <w:rFonts w:ascii="Times New Roman" w:eastAsia="Times New Roman" w:hAnsi="Times New Roman" w:cs="Times New Roman"/>
@@ -5727,7 +6048,7 @@
           <w:szCs w:val="27"/>
           <w14:ligatures w14:val="none"/>
         </w:rPr>
-        <w:t>5.</w:t>
+        <w:t>5</w:t>
       </w:r>
       <w:r>
         <w:rPr>
@@ -5739,18 +6060,6 @@
           <w:szCs w:val="27"/>
           <w14:ligatures w14:val="none"/>
         </w:rPr>
-        <w:t>5</w:t>
-      </w:r>
-      <w:r>
-        <w:rPr>
-          <w:rFonts w:ascii="Times New Roman" w:eastAsia="Times New Roman" w:hAnsi="Times New Roman" w:cs="Times New Roman"/>
-          <w:b/>
-          <w:bCs/>
-          <w:kern w:val="0"/>
-          <w:sz w:val="27"/>
-          <w:szCs w:val="27"/>
-          <w14:ligatures w14:val="none"/>
-        </w:rPr>
         <w:t xml:space="preserve"> Main experiments replication</w:t>
       </w:r>
     </w:p>
@@ -5770,444 +6079,8 @@
           <w:kern w:val="0"/>
           <w14:ligatures w14:val="none"/>
         </w:rPr>
-        <w:t>To replicate the paper’s main experiments across the four real-world datasets (Health, Electronic, Gowalla, Book), we follow their Top-K recommendation protocol with three backbones (MF, LightGCN, XSimGCL) and compare SL@K against</w:t>
-      </w:r>
-      <w:r>
-        <w:rPr>
-          <w:rFonts w:ascii="Times New Roman" w:eastAsia="Times New Roman" w:hAnsi="Times New Roman" w:cs="Times New Roman"/>
-          <w:kern w:val="0"/>
-          <w14:ligatures w14:val="none"/>
-        </w:rPr>
-        <w:t xml:space="preserve"> BPR and Softmax</w:t>
-      </w:r>
-      <w:r>
-        <w:rPr>
-          <w:rFonts w:ascii="Times New Roman" w:eastAsia="Times New Roman" w:hAnsi="Times New Roman" w:cs="Times New Roman"/>
-          <w:kern w:val="0"/>
-          <w14:ligatures w14:val="none"/>
-        </w:rPr>
-        <w:t>. We preprocess each dataset under the 10-core filtering, split 80/10/10 for train/val/test, train with uniform negative sampling (N=1000) and full-item evaluation, and report Recall@20 and NDCG@20 as primary metrics</w:t>
-      </w:r>
-      <w:r>
-        <w:rPr>
-          <w:rFonts w:ascii="Times New Roman" w:eastAsia="Times New Roman" w:hAnsi="Times New Roman" w:cs="Times New Roman" w:hint="eastAsia"/>
-          <w:kern w:val="0"/>
-          <w14:ligatures w14:val="none"/>
-        </w:rPr>
-        <w:t xml:space="preserve">. SL@K uses Monte Carlo quantile estimation with periodic updates, sigmoid weight temperature </w:t>
-      </w:r>
-      <m:oMath>
-        <m:sSub>
-          <m:sSubPr>
-            <m:ctrlPr>
-              <w:rPr>
-                <w:rFonts w:ascii="Cambria Math" w:eastAsia="Times New Roman" w:hAnsi="Cambria Math" w:cs="Times New Roman"/>
-                <w:i/>
-                <w:kern w:val="0"/>
-                <w14:ligatures w14:val="none"/>
-              </w:rPr>
-            </m:ctrlPr>
-          </m:sSubPr>
-          <m:e>
-            <m:r>
-              <w:rPr>
-                <w:rFonts w:ascii="Cambria Math" w:eastAsia="Times New Roman" w:hAnsi="Cambria Math" w:cs="Times New Roman"/>
-                <w:kern w:val="0"/>
-                <w14:ligatures w14:val="none"/>
-              </w:rPr>
-              <m:t>τ</m:t>
-            </m:r>
-          </m:e>
-          <m:sub>
-            <m:r>
-              <w:rPr>
-                <w:rFonts w:ascii="Cambria Math" w:eastAsia="Times New Roman" w:hAnsi="Cambria Math" w:cs="Times New Roman"/>
-                <w:kern w:val="0"/>
-                <w14:ligatures w14:val="none"/>
-              </w:rPr>
-              <m:t>w</m:t>
-            </m:r>
-          </m:sub>
-        </m:sSub>
-      </m:oMath>
-      <w:r>
-        <w:rPr>
-          <w:rFonts w:ascii="Times New Roman" w:eastAsia="Times New Roman" w:hAnsi="Times New Roman" w:cs="Times New Roman" w:hint="eastAsia"/>
-          <w:kern w:val="0"/>
-          <w14:ligatures w14:val="none"/>
-        </w:rPr>
-        <w:t xml:space="preserve"> and SL temperature </w:t>
-      </w:r>
-      <m:oMath>
-        <m:sSub>
-          <m:sSubPr>
-            <m:ctrlPr>
-              <w:rPr>
-                <w:rFonts w:ascii="Cambria Math" w:eastAsia="Times New Roman" w:hAnsi="Cambria Math" w:cs="Times New Roman"/>
-                <w:i/>
-                <w:kern w:val="0"/>
-                <w14:ligatures w14:val="none"/>
-              </w:rPr>
-            </m:ctrlPr>
-          </m:sSubPr>
-          <m:e>
-            <m:r>
-              <w:rPr>
-                <w:rFonts w:ascii="Cambria Math" w:eastAsia="Times New Roman" w:hAnsi="Cambria Math" w:cs="Times New Roman"/>
-                <w:kern w:val="0"/>
-                <w14:ligatures w14:val="none"/>
-              </w:rPr>
-              <m:t>τ</m:t>
-            </m:r>
-          </m:e>
-          <m:sub>
-            <m:r>
-              <w:rPr>
-                <w:rFonts w:ascii="Cambria Math" w:eastAsia="Times New Roman" w:hAnsi="Cambria Math" w:cs="Times New Roman"/>
-                <w:kern w:val="0"/>
-                <w14:ligatures w14:val="none"/>
-              </w:rPr>
-              <m:t>d</m:t>
-            </m:r>
-          </m:sub>
-        </m:sSub>
-      </m:oMath>
-      <w:r>
-        <w:rPr>
-          <w:rFonts w:ascii="Times New Roman" w:eastAsia="Times New Roman" w:hAnsi="Times New Roman" w:cs="Times New Roman" w:hint="eastAsia"/>
-          <w:kern w:val="0"/>
-          <w14:ligatures w14:val="none"/>
-        </w:rPr>
-        <w:t xml:space="preserve"> matched to the optimal SL setting.</w:t>
-      </w:r>
-    </w:p>
-    <w:tbl>
-      <w:tblPr>
-        <w:tblStyle w:val="TableGrid"/>
-        <w:tblW w:w="0" w:type="auto"/>
-        <w:tblLook w:val="04A0" w:firstRow="1" w:lastRow="0" w:firstColumn="1" w:lastColumn="0" w:noHBand="0" w:noVBand="1"/>
-      </w:tblPr>
-      <w:tblGrid>
-        <w:gridCol w:w="1845"/>
-        <w:gridCol w:w="1876"/>
-        <w:gridCol w:w="1876"/>
-        <w:gridCol w:w="1876"/>
-        <w:gridCol w:w="1877"/>
-      </w:tblGrid>
-      <w:tr>
-        <w:trPr>
-          <w:trHeight w:val="299"/>
-        </w:trPr>
-        <w:tc>
-          <w:tcPr>
-            <w:tcW w:w="1845" w:type="dxa"/>
-          </w:tcPr>
-          <w:p>
-            <w:pPr>
-              <w:spacing w:before="100" w:beforeAutospacing="1" w:after="100" w:afterAutospacing="1"/>
-              <w:jc w:val="both"/>
-              <w:rPr>
-                <w:rFonts w:ascii="Times New Roman" w:eastAsia="Times New Roman" w:hAnsi="Times New Roman" w:cs="Times New Roman"/>
-                <w:kern w:val="0"/>
-                <w14:ligatures w14:val="none"/>
-              </w:rPr>
-            </w:pPr>
-          </w:p>
-        </w:tc>
-        <w:tc>
-          <w:tcPr>
-            <w:tcW w:w="1876" w:type="dxa"/>
-          </w:tcPr>
-          <w:p>
-            <w:pPr>
-              <w:spacing w:before="100" w:beforeAutospacing="1" w:after="100" w:afterAutospacing="1"/>
-              <w:jc w:val="both"/>
-              <w:rPr>
-                <w:rFonts w:ascii="Times New Roman" w:eastAsia="Times New Roman" w:hAnsi="Times New Roman" w:cs="Times New Roman"/>
-                <w:kern w:val="0"/>
-                <w14:ligatures w14:val="none"/>
-              </w:rPr>
-            </w:pPr>
-            <w:r>
-              <w:rPr>
-                <w:rFonts w:ascii="Times New Roman" w:eastAsia="Times New Roman" w:hAnsi="Times New Roman" w:cs="Times New Roman"/>
-                <w:kern w:val="0"/>
-                <w14:ligatures w14:val="none"/>
-              </w:rPr>
-              <w:t>Health</w:t>
-            </w:r>
-          </w:p>
-        </w:tc>
-        <w:tc>
-          <w:tcPr>
-            <w:tcW w:w="1876" w:type="dxa"/>
-          </w:tcPr>
-          <w:p>
-            <w:pPr>
-              <w:spacing w:before="100" w:beforeAutospacing="1" w:after="100" w:afterAutospacing="1"/>
-              <w:jc w:val="both"/>
-              <w:rPr>
-                <w:rFonts w:ascii="Times New Roman" w:eastAsia="Times New Roman" w:hAnsi="Times New Roman" w:cs="Times New Roman"/>
-                <w:kern w:val="0"/>
-                <w14:ligatures w14:val="none"/>
-              </w:rPr>
-            </w:pPr>
-            <w:r>
-              <w:rPr>
-                <w:rFonts w:ascii="Times New Roman" w:eastAsia="Times New Roman" w:hAnsi="Times New Roman" w:cs="Times New Roman"/>
-                <w:kern w:val="0"/>
-                <w14:ligatures w14:val="none"/>
-              </w:rPr>
-              <w:t>Electronic</w:t>
-            </w:r>
-          </w:p>
-        </w:tc>
-        <w:tc>
-          <w:tcPr>
-            <w:tcW w:w="1876" w:type="dxa"/>
-          </w:tcPr>
-          <w:p>
-            <w:pPr>
-              <w:spacing w:before="100" w:beforeAutospacing="1" w:after="100" w:afterAutospacing="1"/>
-              <w:jc w:val="both"/>
-              <w:rPr>
-                <w:rFonts w:ascii="Times New Roman" w:eastAsia="Times New Roman" w:hAnsi="Times New Roman" w:cs="Times New Roman"/>
-                <w:kern w:val="0"/>
-                <w14:ligatures w14:val="none"/>
-              </w:rPr>
-            </w:pPr>
-            <w:r>
-              <w:rPr>
-                <w:rFonts w:ascii="Times New Roman" w:eastAsia="Times New Roman" w:hAnsi="Times New Roman" w:cs="Times New Roman"/>
-                <w:kern w:val="0"/>
-                <w14:ligatures w14:val="none"/>
-              </w:rPr>
-              <w:t>Gowalla</w:t>
-            </w:r>
-          </w:p>
-        </w:tc>
-        <w:tc>
-          <w:tcPr>
-            <w:tcW w:w="1877" w:type="dxa"/>
-          </w:tcPr>
-          <w:p>
-            <w:pPr>
-              <w:spacing w:before="100" w:beforeAutospacing="1" w:after="100" w:afterAutospacing="1"/>
-              <w:jc w:val="both"/>
-              <w:rPr>
-                <w:rFonts w:ascii="Times New Roman" w:eastAsia="Times New Roman" w:hAnsi="Times New Roman" w:cs="Times New Roman"/>
-                <w:kern w:val="0"/>
-                <w14:ligatures w14:val="none"/>
-              </w:rPr>
-            </w:pPr>
-            <w:r>
-              <w:rPr>
-                <w:rFonts w:ascii="Times New Roman" w:eastAsia="Times New Roman" w:hAnsi="Times New Roman" w:cs="Times New Roman"/>
-                <w:kern w:val="0"/>
-                <w14:ligatures w14:val="none"/>
-              </w:rPr>
-              <w:t>Book</w:t>
-            </w:r>
-          </w:p>
-        </w:tc>
-      </w:tr>
-      <w:tr>
-        <w:trPr>
-          <w:trHeight w:val="299"/>
-        </w:trPr>
-        <w:tc>
-          <w:tcPr>
-            <w:tcW w:w="1845" w:type="dxa"/>
-          </w:tcPr>
-          <w:p>
-            <w:pPr>
-              <w:spacing w:before="100" w:beforeAutospacing="1" w:after="100" w:afterAutospacing="1"/>
-              <w:jc w:val="both"/>
-              <w:rPr>
-                <w:rFonts w:ascii="Times New Roman" w:eastAsia="Times New Roman" w:hAnsi="Times New Roman" w:cs="Times New Roman"/>
-                <w:kern w:val="0"/>
-                <w14:ligatures w14:val="none"/>
-              </w:rPr>
-            </w:pPr>
-            <w:r>
-              <w:rPr>
-                <w:rFonts w:ascii="Times New Roman" w:eastAsia="Times New Roman" w:hAnsi="Times New Roman" w:cs="Times New Roman"/>
-                <w:kern w:val="0"/>
-                <w14:ligatures w14:val="none"/>
-              </w:rPr>
-              <w:t>Recall@20</w:t>
-            </w:r>
-          </w:p>
-        </w:tc>
-        <w:tc>
-          <w:tcPr>
-            <w:tcW w:w="1876" w:type="dxa"/>
-          </w:tcPr>
-          <w:p>
-            <w:pPr>
-              <w:spacing w:before="100" w:beforeAutospacing="1" w:after="100" w:afterAutospacing="1"/>
-              <w:jc w:val="both"/>
-              <w:rPr>
-                <w:rFonts w:ascii="Times New Roman" w:eastAsia="Times New Roman" w:hAnsi="Times New Roman" w:cs="Times New Roman"/>
-                <w:kern w:val="0"/>
-                <w14:ligatures w14:val="none"/>
-              </w:rPr>
-            </w:pPr>
-          </w:p>
-        </w:tc>
-        <w:tc>
-          <w:tcPr>
-            <w:tcW w:w="1876" w:type="dxa"/>
-          </w:tcPr>
-          <w:p>
-            <w:pPr>
-              <w:spacing w:before="100" w:beforeAutospacing="1" w:after="100" w:afterAutospacing="1"/>
-              <w:jc w:val="both"/>
-              <w:rPr>
-                <w:rFonts w:ascii="Times New Roman" w:eastAsia="Times New Roman" w:hAnsi="Times New Roman" w:cs="Times New Roman"/>
-                <w:kern w:val="0"/>
-                <w14:ligatures w14:val="none"/>
-              </w:rPr>
-            </w:pPr>
-          </w:p>
-        </w:tc>
-        <w:tc>
-          <w:tcPr>
-            <w:tcW w:w="1876" w:type="dxa"/>
-          </w:tcPr>
-          <w:p>
-            <w:pPr>
-              <w:spacing w:before="100" w:beforeAutospacing="1" w:after="100" w:afterAutospacing="1"/>
-              <w:jc w:val="both"/>
-              <w:rPr>
-                <w:rFonts w:ascii="Times New Roman" w:eastAsia="Times New Roman" w:hAnsi="Times New Roman" w:cs="Times New Roman"/>
-                <w:kern w:val="0"/>
-                <w14:ligatures w14:val="none"/>
-              </w:rPr>
-            </w:pPr>
-          </w:p>
-        </w:tc>
-        <w:tc>
-          <w:tcPr>
-            <w:tcW w:w="1877" w:type="dxa"/>
-          </w:tcPr>
-          <w:p>
-            <w:pPr>
-              <w:spacing w:before="100" w:beforeAutospacing="1" w:after="100" w:afterAutospacing="1"/>
-              <w:jc w:val="both"/>
-              <w:rPr>
-                <w:rFonts w:ascii="Times New Roman" w:eastAsia="Times New Roman" w:hAnsi="Times New Roman" w:cs="Times New Roman"/>
-                <w:kern w:val="0"/>
-                <w14:ligatures w14:val="none"/>
-              </w:rPr>
-            </w:pPr>
-          </w:p>
-        </w:tc>
-      </w:tr>
-      <w:tr>
-        <w:trPr>
-          <w:trHeight w:val="299"/>
-        </w:trPr>
-        <w:tc>
-          <w:tcPr>
-            <w:tcW w:w="1845" w:type="dxa"/>
-          </w:tcPr>
-          <w:p>
-            <w:pPr>
-              <w:spacing w:before="100" w:beforeAutospacing="1" w:after="100" w:afterAutospacing="1"/>
-              <w:jc w:val="both"/>
-              <w:rPr>
-                <w:rFonts w:ascii="Times New Roman" w:eastAsia="Times New Roman" w:hAnsi="Times New Roman" w:cs="Times New Roman"/>
-                <w:kern w:val="0"/>
-                <w14:ligatures w14:val="none"/>
-              </w:rPr>
-            </w:pPr>
-            <w:r>
-              <w:rPr>
-                <w:rFonts w:ascii="Times New Roman" w:eastAsia="Times New Roman" w:hAnsi="Times New Roman" w:cs="Times New Roman"/>
-                <w:kern w:val="0"/>
-                <w14:ligatures w14:val="none"/>
-              </w:rPr>
-              <w:t>NDCG@20</w:t>
-            </w:r>
-          </w:p>
-        </w:tc>
-        <w:tc>
-          <w:tcPr>
-            <w:tcW w:w="1876" w:type="dxa"/>
-          </w:tcPr>
-          <w:p>
-            <w:pPr>
-              <w:spacing w:before="100" w:beforeAutospacing="1" w:after="100" w:afterAutospacing="1"/>
-              <w:jc w:val="both"/>
-              <w:rPr>
-                <w:rFonts w:ascii="Times New Roman" w:eastAsia="Times New Roman" w:hAnsi="Times New Roman" w:cs="Times New Roman"/>
-                <w:kern w:val="0"/>
-                <w14:ligatures w14:val="none"/>
-              </w:rPr>
-            </w:pPr>
-          </w:p>
-        </w:tc>
-        <w:tc>
-          <w:tcPr>
-            <w:tcW w:w="1876" w:type="dxa"/>
-          </w:tcPr>
-          <w:p>
-            <w:pPr>
-              <w:spacing w:before="100" w:beforeAutospacing="1" w:after="100" w:afterAutospacing="1"/>
-              <w:jc w:val="both"/>
-              <w:rPr>
-                <w:rFonts w:ascii="Times New Roman" w:eastAsia="Times New Roman" w:hAnsi="Times New Roman" w:cs="Times New Roman"/>
-                <w:kern w:val="0"/>
-                <w14:ligatures w14:val="none"/>
-              </w:rPr>
-            </w:pPr>
-          </w:p>
-        </w:tc>
-        <w:tc>
-          <w:tcPr>
-            <w:tcW w:w="1876" w:type="dxa"/>
-          </w:tcPr>
-          <w:p>
-            <w:pPr>
-              <w:spacing w:before="100" w:beforeAutospacing="1" w:after="100" w:afterAutospacing="1"/>
-              <w:jc w:val="both"/>
-              <w:rPr>
-                <w:rFonts w:ascii="Times New Roman" w:eastAsia="Times New Roman" w:hAnsi="Times New Roman" w:cs="Times New Roman"/>
-                <w:kern w:val="0"/>
-                <w14:ligatures w14:val="none"/>
-              </w:rPr>
-            </w:pPr>
-          </w:p>
-        </w:tc>
-        <w:tc>
-          <w:tcPr>
-            <w:tcW w:w="1877" w:type="dxa"/>
-          </w:tcPr>
-          <w:p>
-            <w:pPr>
-              <w:spacing w:before="100" w:beforeAutospacing="1" w:after="100" w:afterAutospacing="1"/>
-              <w:jc w:val="both"/>
-              <w:rPr>
-                <w:rFonts w:ascii="Times New Roman" w:eastAsia="Times New Roman" w:hAnsi="Times New Roman" w:cs="Times New Roman"/>
-                <w:kern w:val="0"/>
-                <w14:ligatures w14:val="none"/>
-              </w:rPr>
-            </w:pPr>
-          </w:p>
-        </w:tc>
-      </w:tr>
-    </w:tbl>
-    <w:p>
-      <w:pPr>
-        <w:spacing w:before="100" w:beforeAutospacing="1" w:after="100" w:afterAutospacing="1" w:line="240" w:lineRule="auto"/>
-        <w:jc w:val="both"/>
-        <w:rPr>
-          <w:rFonts w:ascii="Times New Roman" w:eastAsia="Times New Roman" w:hAnsi="Times New Roman" w:cs="Times New Roman"/>
-          <w:kern w:val="0"/>
-          <w14:ligatures w14:val="none"/>
-        </w:rPr>
-      </w:pPr>
+        <w:t>0.020537</w:t>
+      </w:r>
     </w:p>
     <w:p>
       <w:pPr>
@@ -6459,6 +6332,7 @@
           <w:szCs w:val="20"/>
           <w14:ligatures w14:val="none"/>
         </w:rPr>
+        <w:lastRenderedPageBreak/>
         <w:t>pip install -r requirements.txt</w:t>
       </w:r>
     </w:p>
@@ -8012,7 +7886,6 @@
                 <w:kern w:val="0"/>
                 <w14:ligatures w14:val="none"/>
               </w:rPr>
-              <w:lastRenderedPageBreak/>
               <w:t>YOU Hanzhi</w:t>
             </w:r>
           </w:p>
@@ -8078,6 +7951,7 @@
           <w:szCs w:val="36"/>
           <w14:ligatures w14:val="none"/>
         </w:rPr>
+        <w:lastRenderedPageBreak/>
         <w:t>11  References</w:t>
       </w:r>
     </w:p>
@@ -10055,7 +9929,6 @@
   <w:style w:type="character" w:default="1" w:styleId="DefaultParagraphFont">
     <w:name w:val="Default Paragraph Font"/>
     <w:uiPriority w:val="1"/>
-    <w:semiHidden/>
     <w:unhideWhenUsed/>
   </w:style>
   <w:style w:type="table" w:default="1" w:styleId="TableNormal">

</xml_diff>